<commit_message>
Made slight revisions to main page and week 1 solns
Added specificity to the file-loc-help image, rewrote a few lines in the
main page readme, and reworded and highlighted a section of the week 1,
part two solutions.
</commit_message>
<xml_diff>
--- a/Weekly-Work/Week-1/Solutions/CS 121 SI - Week 1 - Part Two Solutions.docx
+++ b/Weekly-Work/Week-1/Solutions/CS 121 SI - Week 1 - Part Two Solutions.docx
@@ -26,25 +26,7 @@
           <w:szCs w:val="28"/>
           <w:u w:val="single"/>
         </w:rPr>
-        <w:t xml:space="preserve"> – Week 1 – P</w:t>
-      </w:r>
-      <w:r>
-        <w:rPr>
-          <w:b/>
-          <w:sz w:val="28"/>
-          <w:szCs w:val="28"/>
-          <w:u w:val="single"/>
-        </w:rPr>
-        <w:t>t. II</w:t>
-      </w:r>
-      <w:r>
-        <w:rPr>
-          <w:b/>
-          <w:sz w:val="28"/>
-          <w:szCs w:val="28"/>
-          <w:u w:val="single"/>
-        </w:rPr>
-        <w:t xml:space="preserve"> Solutions</w:t>
+        <w:t xml:space="preserve"> – Week 1 – Pt. II Solutions</w:t>
       </w:r>
     </w:p>
     <w:p>
@@ -1019,49 +1001,57 @@
       <w:pPr>
         <w:pStyle w:val="ListParagraph"/>
         <w:rPr>
-          <w:sz w:val="24"/>
-          <w:szCs w:val="24"/>
-        </w:rPr>
-      </w:pPr>
-      <w:r>
-        <w:rPr>
-          <w:sz w:val="24"/>
-          <w:szCs w:val="24"/>
-        </w:rPr>
-      </w:r>
-    </w:p>
-    <w:p>
-      <w:pPr>
-        <w:pStyle w:val="ListParagraph"/>
-        <w:rPr>
-          <w:sz w:val="24"/>
-          <w:szCs w:val="24"/>
-        </w:rPr>
-      </w:pPr>
-      <w:r>
-        <w:rPr>
-          <w:sz w:val="24"/>
-          <w:szCs w:val="24"/>
-        </w:rPr>
-        <w:t xml:space="preserve">Each number is the byte-size per datatype inside of the </w:t>
-      </w:r>
-      <w:r>
-        <w:rPr>
-          <w:i/>
-          <w:iCs/>
-          <w:sz w:val="24"/>
-          <w:szCs w:val="24"/>
-        </w:rPr>
-        <w:t>sizeof</w:t>
-      </w:r>
+          <w:color w:val="3333FF"/>
+        </w:rPr>
+      </w:pPr>
+      <w:r>
+        <w:rPr>
+          <w:color w:val="3333FF"/>
+          <w:sz w:val="24"/>
+          <w:szCs w:val="24"/>
+        </w:rPr>
+        <w:t xml:space="preserve">Each number is the byte-size per datatype inside of </w:t>
+      </w:r>
+      <w:hyperlink r:id="rId4">
+        <w:r>
+          <w:rPr>
+            <w:rStyle w:val="InternetLink"/>
+            <w:i/>
+            <w:iCs/>
+            <w:color w:val="3333FF"/>
+            <w:sz w:val="24"/>
+            <w:szCs w:val="24"/>
+          </w:rPr>
+          <w:t>sizeof</w:t>
+        </w:r>
+      </w:hyperlink>
       <w:r>
         <w:rPr>
           <w:i w:val="false"/>
           <w:iCs w:val="false"/>
-          <w:sz w:val="24"/>
-          <w:szCs w:val="24"/>
-        </w:rPr>
-        <w:t xml:space="preserve"> call. That's what sizeof does.</w:t>
+          <w:color w:val="3333FF"/>
+          <w:sz w:val="24"/>
+          <w:szCs w:val="24"/>
+        </w:rPr>
+        <w:t>. That's what sizeof does.</w:t>
+      </w:r>
+    </w:p>
+    <w:p>
+      <w:pPr>
+        <w:pStyle w:val="ListParagraph"/>
+        <w:rPr>
+          <w:color w:val="3333FF"/>
+        </w:rPr>
+      </w:pPr>
+      <w:r>
+        <w:rPr>
+          <w:i w:val="false"/>
+          <w:iCs w:val="false"/>
+          <w:color w:val="3333FF"/>
+          <w:sz w:val="24"/>
+          <w:szCs w:val="24"/>
+        </w:rPr>
+        <w:t xml:space="preserve">Note that each size can vary, depending on the compiler and OS bit size (32 or 64 bit). </w:t>
       </w:r>
     </w:p>
     <w:p>
@@ -2083,7 +2073,7 @@
     <w:pPr>
       <w:widowControl w:val="false"/>
       <w:suppressAutoHyphens w:val="true"/>
-      <w:overflowPunct w:val="false"/>
+      <w:overflowPunct w:val="true"/>
       <w:bidi w:val="0"/>
       <w:jc w:val="left"/>
     </w:pPr>
@@ -2317,6 +2307,14 @@
   </w:style>
   <w:style w:type="character" w:styleId="ListLabel3">
     <w:name w:val="ListLabel 3"/>
+    <w:qFormat/>
+    <w:rPr>
+      <w:sz w:val="24"/>
+      <w:szCs w:val="24"/>
+    </w:rPr>
+  </w:style>
+  <w:style w:type="character" w:styleId="ListLabel4">
+    <w:name w:val="ListLabel 4"/>
     <w:qFormat/>
     <w:rPr>
       <w:sz w:val="24"/>

</xml_diff>